<commit_message>
prueba de Provincias OK
</commit_message>
<xml_diff>
--- a/placas/Pruebas de validación del ejercicio.docx
+++ b/placas/Pruebas de validación del ejercicio.docx
@@ -38,13 +38,14 @@
           <w:rFonts w:ascii="Times New Roman" w:hAnsi="Times New Roman" w:cs="Times New Roman"/>
           <w:b/>
           <w:bCs/>
+          <w:noProof/>
           <w:sz w:val="24"/>
           <w:szCs w:val="24"/>
         </w:rPr>
         <w:drawing>
-          <wp:inline distT="0" distB="0" distL="0" distR="0" wp14:anchorId="43400CC2" wp14:editId="0A9618DF">
-            <wp:extent cx="5943600" cy="2287270"/>
-            <wp:effectExtent l="0" t="0" r="0" b="0"/>
+          <wp:inline distT="0" distB="0" distL="0" distR="0" wp14:anchorId="43400CC2" wp14:editId="2ECC80B1">
+            <wp:extent cx="3848100" cy="1480861"/>
+            <wp:effectExtent l="0" t="0" r="0" b="5080"/>
             <wp:docPr id="1" name="Imagen 1"/>
             <wp:cNvGraphicFramePr>
               <a:graphicFrameLocks xmlns:a="http://schemas.openxmlformats.org/drawingml/2006/main" noChangeAspect="1"/>
@@ -65,7 +66,7 @@
                   <pic:spPr>
                     <a:xfrm>
                       <a:off x="0" y="0"/>
-                      <a:ext cx="5943600" cy="2287270"/>
+                      <a:ext cx="3853765" cy="1483041"/>
                     </a:xfrm>
                     <a:prstGeom prst="rect">
                       <a:avLst/>
@@ -93,12 +94,13 @@
           <w:rFonts w:ascii="Times New Roman" w:hAnsi="Times New Roman" w:cs="Times New Roman"/>
           <w:b/>
           <w:bCs/>
+          <w:noProof/>
           <w:sz w:val="24"/>
           <w:szCs w:val="24"/>
         </w:rPr>
         <w:drawing>
-          <wp:inline distT="0" distB="0" distL="0" distR="0" wp14:anchorId="2A49166A" wp14:editId="790B68EC">
-            <wp:extent cx="5943600" cy="2377440"/>
+          <wp:inline distT="0" distB="0" distL="0" distR="0" wp14:anchorId="2A49166A" wp14:editId="688533B7">
+            <wp:extent cx="3848100" cy="1539240"/>
             <wp:effectExtent l="0" t="0" r="0" b="3810"/>
             <wp:docPr id="3" name="Imagen 3"/>
             <wp:cNvGraphicFramePr>
@@ -120,7 +122,7 @@
                   <pic:spPr>
                     <a:xfrm>
                       <a:off x="0" y="0"/>
-                      <a:ext cx="5943600" cy="2377440"/>
+                      <a:ext cx="3855351" cy="1542140"/>
                     </a:xfrm>
                     <a:prstGeom prst="rect">
                       <a:avLst/>
@@ -143,30 +145,19 @@
           <w:szCs w:val="24"/>
         </w:rPr>
       </w:pPr>
-    </w:p>
-    <w:p>
-      <w:pPr>
-        <w:rPr>
-          <w:rFonts w:ascii="Times New Roman" w:hAnsi="Times New Roman" w:cs="Times New Roman"/>
-          <w:b/>
-          <w:bCs/>
-          <w:sz w:val="24"/>
-          <w:szCs w:val="24"/>
-        </w:rPr>
-      </w:pPr>
       <w:r>
         <w:rPr>
           <w:rFonts w:ascii="Times New Roman" w:hAnsi="Times New Roman" w:cs="Times New Roman"/>
           <w:b/>
           <w:bCs/>
-          <w:sz w:val="24"/>
-          <w:szCs w:val="24"/>
-        </w:rPr>
-        <w:lastRenderedPageBreak/>
+          <w:noProof/>
+          <w:sz w:val="24"/>
+          <w:szCs w:val="24"/>
+        </w:rPr>
         <w:drawing>
-          <wp:inline distT="0" distB="0" distL="0" distR="0" wp14:anchorId="5D5A5CA8" wp14:editId="1E9B1F99">
-            <wp:extent cx="5943600" cy="3156585"/>
-            <wp:effectExtent l="0" t="0" r="0" b="5715"/>
+          <wp:inline distT="0" distB="0" distL="0" distR="0" wp14:anchorId="5D5A5CA8" wp14:editId="7FF9BE28">
+            <wp:extent cx="3886200" cy="2063921"/>
+            <wp:effectExtent l="0" t="0" r="0" b="0"/>
             <wp:docPr id="2" name="Imagen 2"/>
             <wp:cNvGraphicFramePr>
               <a:graphicFrameLocks xmlns:a="http://schemas.openxmlformats.org/drawingml/2006/main" noChangeAspect="1"/>
@@ -187,7 +178,7 @@
                   <pic:spPr>
                     <a:xfrm>
                       <a:off x="0" y="0"/>
-                      <a:ext cx="5943600" cy="3156585"/>
+                      <a:ext cx="3889928" cy="2065901"/>
                     </a:xfrm>
                     <a:prstGeom prst="rect">
                       <a:avLst/>
@@ -215,13 +206,14 @@
           <w:rFonts w:ascii="Times New Roman" w:hAnsi="Times New Roman" w:cs="Times New Roman"/>
           <w:b/>
           <w:bCs/>
+          <w:noProof/>
           <w:sz w:val="24"/>
           <w:szCs w:val="24"/>
         </w:rPr>
         <w:drawing>
-          <wp:inline distT="0" distB="0" distL="0" distR="0" wp14:anchorId="52A4A4FC" wp14:editId="66740197">
-            <wp:extent cx="5943600" cy="2867025"/>
-            <wp:effectExtent l="0" t="0" r="0" b="9525"/>
+          <wp:inline distT="0" distB="0" distL="0" distR="0" wp14:anchorId="52A4A4FC" wp14:editId="3FA7E7D1">
+            <wp:extent cx="3947160" cy="1903999"/>
+            <wp:effectExtent l="0" t="0" r="0" b="1270"/>
             <wp:docPr id="4" name="Imagen 4"/>
             <wp:cNvGraphicFramePr>
               <a:graphicFrameLocks xmlns:a="http://schemas.openxmlformats.org/drawingml/2006/main" noChangeAspect="1"/>
@@ -242,7 +234,7 @@
                   <pic:spPr>
                     <a:xfrm>
                       <a:off x="0" y="0"/>
-                      <a:ext cx="5943600" cy="2867025"/>
+                      <a:ext cx="3970803" cy="1915404"/>
                     </a:xfrm>
                     <a:prstGeom prst="rect">
                       <a:avLst/>
@@ -270,14 +262,15 @@
           <w:rFonts w:ascii="Times New Roman" w:hAnsi="Times New Roman" w:cs="Times New Roman"/>
           <w:b/>
           <w:bCs/>
+          <w:noProof/>
           <w:sz w:val="24"/>
           <w:szCs w:val="24"/>
         </w:rPr>
         <w:lastRenderedPageBreak/>
         <w:drawing>
-          <wp:inline distT="0" distB="0" distL="0" distR="0" wp14:anchorId="44B7E1D5" wp14:editId="0975D3A8">
-            <wp:extent cx="5943600" cy="3957955"/>
-            <wp:effectExtent l="0" t="0" r="0" b="4445"/>
+          <wp:inline distT="0" distB="0" distL="0" distR="0" wp14:anchorId="44B7E1D5" wp14:editId="1A34E78C">
+            <wp:extent cx="3878580" cy="2582819"/>
+            <wp:effectExtent l="0" t="0" r="7620" b="8255"/>
             <wp:docPr id="6" name="Imagen 6"/>
             <wp:cNvGraphicFramePr>
               <a:graphicFrameLocks xmlns:a="http://schemas.openxmlformats.org/drawingml/2006/main" noChangeAspect="1"/>
@@ -298,7 +291,7 @@
                   <pic:spPr>
                     <a:xfrm>
                       <a:off x="0" y="0"/>
-                      <a:ext cx="5943600" cy="3957955"/>
+                      <a:ext cx="3880777" cy="2584282"/>
                     </a:xfrm>
                     <a:prstGeom prst="rect">
                       <a:avLst/>
@@ -326,14 +319,14 @@
           <w:rFonts w:ascii="Times New Roman" w:hAnsi="Times New Roman" w:cs="Times New Roman"/>
           <w:b/>
           <w:bCs/>
-          <w:sz w:val="24"/>
-          <w:szCs w:val="24"/>
-        </w:rPr>
-        <w:lastRenderedPageBreak/>
+          <w:noProof/>
+          <w:sz w:val="24"/>
+          <w:szCs w:val="24"/>
+        </w:rPr>
         <w:drawing>
-          <wp:inline distT="0" distB="0" distL="0" distR="0" wp14:anchorId="09F4CBC6" wp14:editId="5BEF0924">
-            <wp:extent cx="5943600" cy="4436110"/>
-            <wp:effectExtent l="0" t="0" r="0" b="2540"/>
+          <wp:inline distT="0" distB="0" distL="0" distR="0" wp14:anchorId="09F4CBC6" wp14:editId="124C40CB">
+            <wp:extent cx="3889800" cy="2903220"/>
+            <wp:effectExtent l="0" t="0" r="0" b="0"/>
             <wp:docPr id="7" name="Imagen 7"/>
             <wp:cNvGraphicFramePr>
               <a:graphicFrameLocks xmlns:a="http://schemas.openxmlformats.org/drawingml/2006/main" noChangeAspect="1"/>
@@ -354,7 +347,7 @@
                   <pic:spPr>
                     <a:xfrm>
                       <a:off x="0" y="0"/>
-                      <a:ext cx="5943600" cy="4436110"/>
+                      <a:ext cx="3900264" cy="2911030"/>
                     </a:xfrm>
                     <a:prstGeom prst="rect">
                       <a:avLst/>
@@ -388,6 +381,335 @@
           <w:szCs w:val="24"/>
         </w:rPr>
       </w:pPr>
+    </w:p>
+    <w:p>
+      <w:pPr>
+        <w:rPr>
+          <w:rFonts w:ascii="Times New Roman" w:hAnsi="Times New Roman" w:cs="Times New Roman"/>
+          <w:b/>
+          <w:bCs/>
+          <w:sz w:val="24"/>
+          <w:szCs w:val="24"/>
+        </w:rPr>
+      </w:pPr>
+    </w:p>
+    <w:p>
+      <w:pPr>
+        <w:rPr>
+          <w:rFonts w:ascii="Times New Roman" w:hAnsi="Times New Roman" w:cs="Times New Roman"/>
+          <w:b/>
+          <w:bCs/>
+          <w:sz w:val="24"/>
+          <w:szCs w:val="24"/>
+        </w:rPr>
+      </w:pPr>
+    </w:p>
+    <w:p>
+      <w:pPr>
+        <w:rPr>
+          <w:rFonts w:ascii="Times New Roman" w:hAnsi="Times New Roman" w:cs="Times New Roman"/>
+          <w:b/>
+          <w:bCs/>
+          <w:sz w:val="24"/>
+          <w:szCs w:val="24"/>
+        </w:rPr>
+      </w:pPr>
+    </w:p>
+    <w:p>
+      <w:pPr>
+        <w:rPr>
+          <w:rFonts w:ascii="Times New Roman" w:hAnsi="Times New Roman" w:cs="Times New Roman"/>
+          <w:b/>
+          <w:bCs/>
+          <w:sz w:val="24"/>
+          <w:szCs w:val="24"/>
+        </w:rPr>
+      </w:pPr>
+    </w:p>
+    <w:p>
+      <w:pPr>
+        <w:rPr>
+          <w:rFonts w:ascii="Times New Roman" w:hAnsi="Times New Roman" w:cs="Times New Roman"/>
+          <w:b/>
+          <w:bCs/>
+          <w:sz w:val="24"/>
+          <w:szCs w:val="24"/>
+        </w:rPr>
+      </w:pPr>
+    </w:p>
+    <w:p>
+      <w:pPr>
+        <w:rPr>
+          <w:rFonts w:ascii="Times New Roman" w:hAnsi="Times New Roman" w:cs="Times New Roman"/>
+          <w:b/>
+          <w:bCs/>
+          <w:sz w:val="24"/>
+          <w:szCs w:val="24"/>
+        </w:rPr>
+      </w:pPr>
+    </w:p>
+    <w:p>
+      <w:pPr>
+        <w:rPr>
+          <w:rFonts w:ascii="Times New Roman" w:hAnsi="Times New Roman" w:cs="Times New Roman"/>
+          <w:b/>
+          <w:bCs/>
+          <w:sz w:val="24"/>
+          <w:szCs w:val="24"/>
+        </w:rPr>
+      </w:pPr>
+    </w:p>
+    <w:p>
+      <w:pPr>
+        <w:rPr>
+          <w:rFonts w:ascii="Times New Roman" w:hAnsi="Times New Roman" w:cs="Times New Roman"/>
+          <w:b/>
+          <w:bCs/>
+          <w:sz w:val="24"/>
+          <w:szCs w:val="24"/>
+        </w:rPr>
+      </w:pPr>
+      <w:r>
+        <w:rPr>
+          <w:rFonts w:ascii="Times New Roman" w:hAnsi="Times New Roman" w:cs="Times New Roman"/>
+          <w:b/>
+          <w:bCs/>
+          <w:sz w:val="24"/>
+          <w:szCs w:val="24"/>
+        </w:rPr>
+        <w:lastRenderedPageBreak/>
+        <w:t>Validaciones de provincias:</w:t>
+      </w:r>
+    </w:p>
+    <w:p>
+      <w:pPr>
+        <w:rPr>
+          <w:rFonts w:ascii="Times New Roman" w:hAnsi="Times New Roman" w:cs="Times New Roman"/>
+          <w:b/>
+          <w:bCs/>
+          <w:sz w:val="24"/>
+          <w:szCs w:val="24"/>
+        </w:rPr>
+      </w:pPr>
+      <w:r>
+        <w:rPr>
+          <w:rFonts w:ascii="Times New Roman" w:hAnsi="Times New Roman" w:cs="Times New Roman"/>
+          <w:b/>
+          <w:bCs/>
+          <w:sz w:val="24"/>
+          <w:szCs w:val="24"/>
+        </w:rPr>
+        <w:drawing>
+          <wp:inline distT="0" distB="0" distL="0" distR="0" wp14:anchorId="4367A83A" wp14:editId="2EB67A3C">
+            <wp:extent cx="3743303" cy="1706880"/>
+            <wp:effectExtent l="0" t="0" r="0" b="7620"/>
+            <wp:docPr id="5" name="Imagen 5"/>
+            <wp:cNvGraphicFramePr>
+              <a:graphicFrameLocks xmlns:a="http://schemas.openxmlformats.org/drawingml/2006/main" noChangeAspect="1"/>
+            </wp:cNvGraphicFramePr>
+            <a:graphic xmlns:a="http://schemas.openxmlformats.org/drawingml/2006/main">
+              <a:graphicData uri="http://schemas.openxmlformats.org/drawingml/2006/picture">
+                <pic:pic xmlns:pic="http://schemas.openxmlformats.org/drawingml/2006/picture">
+                  <pic:nvPicPr>
+                    <pic:cNvPr id="1" name=""/>
+                    <pic:cNvPicPr/>
+                  </pic:nvPicPr>
+                  <pic:blipFill>
+                    <a:blip r:embed="rId10"/>
+                    <a:stretch>
+                      <a:fillRect/>
+                    </a:stretch>
+                  </pic:blipFill>
+                  <pic:spPr>
+                    <a:xfrm>
+                      <a:off x="0" y="0"/>
+                      <a:ext cx="3750794" cy="1710296"/>
+                    </a:xfrm>
+                    <a:prstGeom prst="rect">
+                      <a:avLst/>
+                    </a:prstGeom>
+                  </pic:spPr>
+                </pic:pic>
+              </a:graphicData>
+            </a:graphic>
+          </wp:inline>
+        </w:drawing>
+      </w:r>
+    </w:p>
+    <w:p>
+      <w:pPr>
+        <w:rPr>
+          <w:rFonts w:ascii="Times New Roman" w:hAnsi="Times New Roman" w:cs="Times New Roman"/>
+          <w:b/>
+          <w:bCs/>
+          <w:sz w:val="24"/>
+          <w:szCs w:val="24"/>
+        </w:rPr>
+      </w:pPr>
+      <w:r>
+        <w:rPr>
+          <w:rFonts w:ascii="Times New Roman" w:hAnsi="Times New Roman" w:cs="Times New Roman"/>
+          <w:b/>
+          <w:bCs/>
+          <w:sz w:val="24"/>
+          <w:szCs w:val="24"/>
+        </w:rPr>
+        <w:drawing>
+          <wp:inline distT="0" distB="0" distL="0" distR="0" wp14:anchorId="60030EA4" wp14:editId="036FDE6C">
+            <wp:extent cx="3742690" cy="1794572"/>
+            <wp:effectExtent l="0" t="0" r="0" b="0"/>
+            <wp:docPr id="8" name="Imagen 8"/>
+            <wp:cNvGraphicFramePr>
+              <a:graphicFrameLocks xmlns:a="http://schemas.openxmlformats.org/drawingml/2006/main" noChangeAspect="1"/>
+            </wp:cNvGraphicFramePr>
+            <a:graphic xmlns:a="http://schemas.openxmlformats.org/drawingml/2006/main">
+              <a:graphicData uri="http://schemas.openxmlformats.org/drawingml/2006/picture">
+                <pic:pic xmlns:pic="http://schemas.openxmlformats.org/drawingml/2006/picture">
+                  <pic:nvPicPr>
+                    <pic:cNvPr id="1" name=""/>
+                    <pic:cNvPicPr/>
+                  </pic:nvPicPr>
+                  <pic:blipFill>
+                    <a:blip r:embed="rId11"/>
+                    <a:stretch>
+                      <a:fillRect/>
+                    </a:stretch>
+                  </pic:blipFill>
+                  <pic:spPr>
+                    <a:xfrm>
+                      <a:off x="0" y="0"/>
+                      <a:ext cx="3754132" cy="1800058"/>
+                    </a:xfrm>
+                    <a:prstGeom prst="rect">
+                      <a:avLst/>
+                    </a:prstGeom>
+                  </pic:spPr>
+                </pic:pic>
+              </a:graphicData>
+            </a:graphic>
+          </wp:inline>
+        </w:drawing>
+      </w:r>
+    </w:p>
+    <w:p>
+      <w:pPr>
+        <w:rPr>
+          <w:rFonts w:ascii="Times New Roman" w:hAnsi="Times New Roman" w:cs="Times New Roman"/>
+          <w:b/>
+          <w:bCs/>
+          <w:sz w:val="24"/>
+          <w:szCs w:val="24"/>
+        </w:rPr>
+      </w:pPr>
+      <w:r>
+        <w:rPr>
+          <w:rFonts w:ascii="Times New Roman" w:hAnsi="Times New Roman" w:cs="Times New Roman"/>
+          <w:b/>
+          <w:bCs/>
+          <w:sz w:val="24"/>
+          <w:szCs w:val="24"/>
+        </w:rPr>
+        <w:drawing>
+          <wp:inline distT="0" distB="0" distL="0" distR="0" wp14:anchorId="73BBC72C" wp14:editId="756BCB35">
+            <wp:extent cx="3742690" cy="1800969"/>
+            <wp:effectExtent l="0" t="0" r="0" b="8890"/>
+            <wp:docPr id="9" name="Imagen 9"/>
+            <wp:cNvGraphicFramePr>
+              <a:graphicFrameLocks xmlns:a="http://schemas.openxmlformats.org/drawingml/2006/main" noChangeAspect="1"/>
+            </wp:cNvGraphicFramePr>
+            <a:graphic xmlns:a="http://schemas.openxmlformats.org/drawingml/2006/main">
+              <a:graphicData uri="http://schemas.openxmlformats.org/drawingml/2006/picture">
+                <pic:pic xmlns:pic="http://schemas.openxmlformats.org/drawingml/2006/picture">
+                  <pic:nvPicPr>
+                    <pic:cNvPr id="1" name=""/>
+                    <pic:cNvPicPr/>
+                  </pic:nvPicPr>
+                  <pic:blipFill>
+                    <a:blip r:embed="rId12"/>
+                    <a:stretch>
+                      <a:fillRect/>
+                    </a:stretch>
+                  </pic:blipFill>
+                  <pic:spPr>
+                    <a:xfrm>
+                      <a:off x="0" y="0"/>
+                      <a:ext cx="3755099" cy="1806940"/>
+                    </a:xfrm>
+                    <a:prstGeom prst="rect">
+                      <a:avLst/>
+                    </a:prstGeom>
+                  </pic:spPr>
+                </pic:pic>
+              </a:graphicData>
+            </a:graphic>
+          </wp:inline>
+        </w:drawing>
+      </w:r>
+    </w:p>
+    <w:p>
+      <w:pPr>
+        <w:rPr>
+          <w:rFonts w:ascii="Times New Roman" w:hAnsi="Times New Roman" w:cs="Times New Roman"/>
+          <w:b/>
+          <w:bCs/>
+          <w:sz w:val="24"/>
+          <w:szCs w:val="24"/>
+        </w:rPr>
+      </w:pPr>
+      <w:r>
+        <w:rPr>
+          <w:rFonts w:ascii="Times New Roman" w:hAnsi="Times New Roman" w:cs="Times New Roman"/>
+          <w:b/>
+          <w:bCs/>
+          <w:sz w:val="24"/>
+          <w:szCs w:val="24"/>
+        </w:rPr>
+        <w:drawing>
+          <wp:inline distT="0" distB="0" distL="0" distR="0" wp14:anchorId="1CE0864B" wp14:editId="3C36D7AF">
+            <wp:extent cx="3787140" cy="1768950"/>
+            <wp:effectExtent l="0" t="0" r="3810" b="3175"/>
+            <wp:docPr id="10" name="Imagen 10"/>
+            <wp:cNvGraphicFramePr>
+              <a:graphicFrameLocks xmlns:a="http://schemas.openxmlformats.org/drawingml/2006/main" noChangeAspect="1"/>
+            </wp:cNvGraphicFramePr>
+            <a:graphic xmlns:a="http://schemas.openxmlformats.org/drawingml/2006/main">
+              <a:graphicData uri="http://schemas.openxmlformats.org/drawingml/2006/picture">
+                <pic:pic xmlns:pic="http://schemas.openxmlformats.org/drawingml/2006/picture">
+                  <pic:nvPicPr>
+                    <pic:cNvPr id="1" name=""/>
+                    <pic:cNvPicPr/>
+                  </pic:nvPicPr>
+                  <pic:blipFill>
+                    <a:blip r:embed="rId13"/>
+                    <a:stretch>
+                      <a:fillRect/>
+                    </a:stretch>
+                  </pic:blipFill>
+                  <pic:spPr>
+                    <a:xfrm>
+                      <a:off x="0" y="0"/>
+                      <a:ext cx="3799875" cy="1774899"/>
+                    </a:xfrm>
+                    <a:prstGeom prst="rect">
+                      <a:avLst/>
+                    </a:prstGeom>
+                  </pic:spPr>
+                </pic:pic>
+              </a:graphicData>
+            </a:graphic>
+          </wp:inline>
+        </w:drawing>
+      </w:r>
+      <w:r>
+        <w:rPr>
+          <w:rFonts w:ascii="Times New Roman" w:hAnsi="Times New Roman" w:cs="Times New Roman"/>
+          <w:b/>
+          <w:bCs/>
+          <w:sz w:val="24"/>
+          <w:szCs w:val="24"/>
+        </w:rPr>
+        <w:br/>
+      </w:r>
     </w:p>
     <w:sectPr>
       <w:pgSz w:w="12240" w:h="15840"/>

</xml_diff>

<commit_message>
estilos y ejercicio funcional OK
</commit_message>
<xml_diff>
--- a/placas/Pruebas de validación del ejercicio.docx
+++ b/placas/Pruebas de validación del ejercicio.docx
@@ -496,6 +496,7 @@
           <w:rFonts w:ascii="Times New Roman" w:hAnsi="Times New Roman" w:cs="Times New Roman"/>
           <w:b/>
           <w:bCs/>
+          <w:noProof/>
           <w:sz w:val="24"/>
           <w:szCs w:val="24"/>
         </w:rPr>
@@ -551,6 +552,7 @@
           <w:rFonts w:ascii="Times New Roman" w:hAnsi="Times New Roman" w:cs="Times New Roman"/>
           <w:b/>
           <w:bCs/>
+          <w:noProof/>
           <w:sz w:val="24"/>
           <w:szCs w:val="24"/>
         </w:rPr>
@@ -606,6 +608,7 @@
           <w:rFonts w:ascii="Times New Roman" w:hAnsi="Times New Roman" w:cs="Times New Roman"/>
           <w:b/>
           <w:bCs/>
+          <w:noProof/>
           <w:sz w:val="24"/>
           <w:szCs w:val="24"/>
         </w:rPr>
@@ -661,6 +664,7 @@
           <w:rFonts w:ascii="Times New Roman" w:hAnsi="Times New Roman" w:cs="Times New Roman"/>
           <w:b/>
           <w:bCs/>
+          <w:noProof/>
           <w:sz w:val="24"/>
           <w:szCs w:val="24"/>
         </w:rPr>
@@ -689,6 +693,326 @@
                     <a:xfrm>
                       <a:off x="0" y="0"/>
                       <a:ext cx="3799875" cy="1774899"/>
+                    </a:xfrm>
+                    <a:prstGeom prst="rect">
+                      <a:avLst/>
+                    </a:prstGeom>
+                  </pic:spPr>
+                </pic:pic>
+              </a:graphicData>
+            </a:graphic>
+          </wp:inline>
+        </w:drawing>
+      </w:r>
+    </w:p>
+    <w:p>
+      <w:pPr>
+        <w:rPr>
+          <w:rFonts w:ascii="Times New Roman" w:hAnsi="Times New Roman" w:cs="Times New Roman"/>
+          <w:b/>
+          <w:bCs/>
+          <w:sz w:val="24"/>
+          <w:szCs w:val="24"/>
+        </w:rPr>
+      </w:pPr>
+    </w:p>
+    <w:p>
+      <w:pPr>
+        <w:rPr>
+          <w:rFonts w:ascii="Times New Roman" w:hAnsi="Times New Roman" w:cs="Times New Roman"/>
+          <w:b/>
+          <w:bCs/>
+          <w:sz w:val="24"/>
+          <w:szCs w:val="24"/>
+        </w:rPr>
+      </w:pPr>
+      <w:r>
+        <w:rPr>
+          <w:rFonts w:ascii="Times New Roman" w:hAnsi="Times New Roman" w:cs="Times New Roman"/>
+          <w:b/>
+          <w:bCs/>
+          <w:sz w:val="24"/>
+          <w:szCs w:val="24"/>
+        </w:rPr>
+        <w:lastRenderedPageBreak/>
+        <w:t>Validación Final:</w:t>
+      </w:r>
+    </w:p>
+    <w:p>
+      <w:pPr>
+        <w:rPr>
+          <w:rFonts w:ascii="Times New Roman" w:hAnsi="Times New Roman" w:cs="Times New Roman"/>
+          <w:b/>
+          <w:bCs/>
+          <w:sz w:val="24"/>
+          <w:szCs w:val="24"/>
+        </w:rPr>
+      </w:pPr>
+      <w:r>
+        <w:rPr>
+          <w:rFonts w:ascii="Times New Roman" w:hAnsi="Times New Roman" w:cs="Times New Roman"/>
+          <w:b/>
+          <w:bCs/>
+          <w:sz w:val="24"/>
+          <w:szCs w:val="24"/>
+        </w:rPr>
+        <w:drawing>
+          <wp:inline distT="0" distB="0" distL="0" distR="0" wp14:anchorId="6D7C74C3" wp14:editId="02F85AD7">
+            <wp:extent cx="5943600" cy="2412365"/>
+            <wp:effectExtent l="0" t="0" r="0" b="6985"/>
+            <wp:docPr id="11" name="Imagen 11"/>
+            <wp:cNvGraphicFramePr>
+              <a:graphicFrameLocks xmlns:a="http://schemas.openxmlformats.org/drawingml/2006/main" noChangeAspect="1"/>
+            </wp:cNvGraphicFramePr>
+            <a:graphic xmlns:a="http://schemas.openxmlformats.org/drawingml/2006/main">
+              <a:graphicData uri="http://schemas.openxmlformats.org/drawingml/2006/picture">
+                <pic:pic xmlns:pic="http://schemas.openxmlformats.org/drawingml/2006/picture">
+                  <pic:nvPicPr>
+                    <pic:cNvPr id="1" name=""/>
+                    <pic:cNvPicPr/>
+                  </pic:nvPicPr>
+                  <pic:blipFill>
+                    <a:blip r:embed="rId14"/>
+                    <a:stretch>
+                      <a:fillRect/>
+                    </a:stretch>
+                  </pic:blipFill>
+                  <pic:spPr>
+                    <a:xfrm>
+                      <a:off x="0" y="0"/>
+                      <a:ext cx="5943600" cy="2412365"/>
+                    </a:xfrm>
+                    <a:prstGeom prst="rect">
+                      <a:avLst/>
+                    </a:prstGeom>
+                  </pic:spPr>
+                </pic:pic>
+              </a:graphicData>
+            </a:graphic>
+          </wp:inline>
+        </w:drawing>
+      </w:r>
+      <w:r>
+        <w:rPr>
+          <w:rFonts w:ascii="Times New Roman" w:hAnsi="Times New Roman" w:cs="Times New Roman"/>
+          <w:b/>
+          <w:bCs/>
+          <w:sz w:val="24"/>
+          <w:szCs w:val="24"/>
+        </w:rPr>
+        <w:t xml:space="preserve"> </w:t>
+      </w:r>
+    </w:p>
+    <w:p>
+      <w:pPr>
+        <w:rPr>
+          <w:rFonts w:ascii="Times New Roman" w:hAnsi="Times New Roman" w:cs="Times New Roman"/>
+          <w:b/>
+          <w:bCs/>
+          <w:sz w:val="24"/>
+          <w:szCs w:val="24"/>
+        </w:rPr>
+      </w:pPr>
+      <w:r>
+        <w:rPr>
+          <w:rFonts w:ascii="Times New Roman" w:hAnsi="Times New Roman" w:cs="Times New Roman"/>
+          <w:b/>
+          <w:bCs/>
+          <w:sz w:val="24"/>
+          <w:szCs w:val="24"/>
+        </w:rPr>
+        <w:drawing>
+          <wp:inline distT="0" distB="0" distL="0" distR="0" wp14:anchorId="1343CD1A" wp14:editId="3221DE93">
+            <wp:extent cx="5943600" cy="3055620"/>
+            <wp:effectExtent l="0" t="0" r="0" b="0"/>
+            <wp:docPr id="12" name="Imagen 12"/>
+            <wp:cNvGraphicFramePr>
+              <a:graphicFrameLocks xmlns:a="http://schemas.openxmlformats.org/drawingml/2006/main" noChangeAspect="1"/>
+            </wp:cNvGraphicFramePr>
+            <a:graphic xmlns:a="http://schemas.openxmlformats.org/drawingml/2006/main">
+              <a:graphicData uri="http://schemas.openxmlformats.org/drawingml/2006/picture">
+                <pic:pic xmlns:pic="http://schemas.openxmlformats.org/drawingml/2006/picture">
+                  <pic:nvPicPr>
+                    <pic:cNvPr id="1" name=""/>
+                    <pic:cNvPicPr/>
+                  </pic:nvPicPr>
+                  <pic:blipFill>
+                    <a:blip r:embed="rId15"/>
+                    <a:stretch>
+                      <a:fillRect/>
+                    </a:stretch>
+                  </pic:blipFill>
+                  <pic:spPr>
+                    <a:xfrm>
+                      <a:off x="0" y="0"/>
+                      <a:ext cx="5943600" cy="3055620"/>
+                    </a:xfrm>
+                    <a:prstGeom prst="rect">
+                      <a:avLst/>
+                    </a:prstGeom>
+                  </pic:spPr>
+                </pic:pic>
+              </a:graphicData>
+            </a:graphic>
+          </wp:inline>
+        </w:drawing>
+      </w:r>
+    </w:p>
+    <w:p>
+      <w:pPr>
+        <w:rPr>
+          <w:rFonts w:ascii="Times New Roman" w:hAnsi="Times New Roman" w:cs="Times New Roman"/>
+          <w:b/>
+          <w:bCs/>
+          <w:sz w:val="24"/>
+          <w:szCs w:val="24"/>
+        </w:rPr>
+      </w:pPr>
+      <w:r>
+        <w:rPr>
+          <w:rFonts w:ascii="Times New Roman" w:hAnsi="Times New Roman" w:cs="Times New Roman"/>
+          <w:b/>
+          <w:bCs/>
+          <w:sz w:val="24"/>
+          <w:szCs w:val="24"/>
+        </w:rPr>
+        <w:lastRenderedPageBreak/>
+        <w:drawing>
+          <wp:inline distT="0" distB="0" distL="0" distR="0" wp14:anchorId="4F6DECF9" wp14:editId="74F20A08">
+            <wp:extent cx="5943600" cy="2743835"/>
+            <wp:effectExtent l="0" t="0" r="0" b="0"/>
+            <wp:docPr id="13" name="Imagen 13"/>
+            <wp:cNvGraphicFramePr>
+              <a:graphicFrameLocks xmlns:a="http://schemas.openxmlformats.org/drawingml/2006/main" noChangeAspect="1"/>
+            </wp:cNvGraphicFramePr>
+            <a:graphic xmlns:a="http://schemas.openxmlformats.org/drawingml/2006/main">
+              <a:graphicData uri="http://schemas.openxmlformats.org/drawingml/2006/picture">
+                <pic:pic xmlns:pic="http://schemas.openxmlformats.org/drawingml/2006/picture">
+                  <pic:nvPicPr>
+                    <pic:cNvPr id="1" name=""/>
+                    <pic:cNvPicPr/>
+                  </pic:nvPicPr>
+                  <pic:blipFill>
+                    <a:blip r:embed="rId16"/>
+                    <a:stretch>
+                      <a:fillRect/>
+                    </a:stretch>
+                  </pic:blipFill>
+                  <pic:spPr>
+                    <a:xfrm>
+                      <a:off x="0" y="0"/>
+                      <a:ext cx="5943600" cy="2743835"/>
+                    </a:xfrm>
+                    <a:prstGeom prst="rect">
+                      <a:avLst/>
+                    </a:prstGeom>
+                  </pic:spPr>
+                </pic:pic>
+              </a:graphicData>
+            </a:graphic>
+          </wp:inline>
+        </w:drawing>
+      </w:r>
+    </w:p>
+    <w:p>
+      <w:pPr>
+        <w:rPr>
+          <w:rFonts w:ascii="Times New Roman" w:hAnsi="Times New Roman" w:cs="Times New Roman"/>
+          <w:b/>
+          <w:bCs/>
+          <w:sz w:val="24"/>
+          <w:szCs w:val="24"/>
+        </w:rPr>
+      </w:pPr>
+      <w:r>
+        <w:rPr>
+          <w:rFonts w:ascii="Times New Roman" w:hAnsi="Times New Roman" w:cs="Times New Roman"/>
+          <w:b/>
+          <w:bCs/>
+          <w:sz w:val="24"/>
+          <w:szCs w:val="24"/>
+        </w:rPr>
+        <w:drawing>
+          <wp:inline distT="0" distB="0" distL="0" distR="0" wp14:anchorId="0CACB7E2" wp14:editId="501B3885">
+            <wp:extent cx="5943600" cy="3016885"/>
+            <wp:effectExtent l="0" t="0" r="0" b="0"/>
+            <wp:docPr id="14" name="Imagen 14"/>
+            <wp:cNvGraphicFramePr>
+              <a:graphicFrameLocks xmlns:a="http://schemas.openxmlformats.org/drawingml/2006/main" noChangeAspect="1"/>
+            </wp:cNvGraphicFramePr>
+            <a:graphic xmlns:a="http://schemas.openxmlformats.org/drawingml/2006/main">
+              <a:graphicData uri="http://schemas.openxmlformats.org/drawingml/2006/picture">
+                <pic:pic xmlns:pic="http://schemas.openxmlformats.org/drawingml/2006/picture">
+                  <pic:nvPicPr>
+                    <pic:cNvPr id="1" name=""/>
+                    <pic:cNvPicPr/>
+                  </pic:nvPicPr>
+                  <pic:blipFill>
+                    <a:blip r:embed="rId17"/>
+                    <a:stretch>
+                      <a:fillRect/>
+                    </a:stretch>
+                  </pic:blipFill>
+                  <pic:spPr>
+                    <a:xfrm>
+                      <a:off x="0" y="0"/>
+                      <a:ext cx="5943600" cy="3016885"/>
+                    </a:xfrm>
+                    <a:prstGeom prst="rect">
+                      <a:avLst/>
+                    </a:prstGeom>
+                  </pic:spPr>
+                </pic:pic>
+              </a:graphicData>
+            </a:graphic>
+          </wp:inline>
+        </w:drawing>
+      </w:r>
+    </w:p>
+    <w:p>
+      <w:pPr>
+        <w:rPr>
+          <w:rFonts w:ascii="Times New Roman" w:hAnsi="Times New Roman" w:cs="Times New Roman"/>
+          <w:b/>
+          <w:bCs/>
+          <w:sz w:val="24"/>
+          <w:szCs w:val="24"/>
+        </w:rPr>
+      </w:pPr>
+      <w:r>
+        <w:rPr>
+          <w:rFonts w:ascii="Times New Roman" w:hAnsi="Times New Roman" w:cs="Times New Roman"/>
+          <w:b/>
+          <w:bCs/>
+          <w:sz w:val="24"/>
+          <w:szCs w:val="24"/>
+        </w:rPr>
+        <w:lastRenderedPageBreak/>
+        <w:drawing>
+          <wp:inline distT="0" distB="0" distL="0" distR="0" wp14:anchorId="4C5AF199" wp14:editId="36704833">
+            <wp:extent cx="5943600" cy="2997835"/>
+            <wp:effectExtent l="0" t="0" r="0" b="0"/>
+            <wp:docPr id="15" name="Imagen 15"/>
+            <wp:cNvGraphicFramePr>
+              <a:graphicFrameLocks xmlns:a="http://schemas.openxmlformats.org/drawingml/2006/main" noChangeAspect="1"/>
+            </wp:cNvGraphicFramePr>
+            <a:graphic xmlns:a="http://schemas.openxmlformats.org/drawingml/2006/main">
+              <a:graphicData uri="http://schemas.openxmlformats.org/drawingml/2006/picture">
+                <pic:pic xmlns:pic="http://schemas.openxmlformats.org/drawingml/2006/picture">
+                  <pic:nvPicPr>
+                    <pic:cNvPr id="1" name=""/>
+                    <pic:cNvPicPr/>
+                  </pic:nvPicPr>
+                  <pic:blipFill>
+                    <a:blip r:embed="rId18"/>
+                    <a:stretch>
+                      <a:fillRect/>
+                    </a:stretch>
+                  </pic:blipFill>
+                  <pic:spPr>
+                    <a:xfrm>
+                      <a:off x="0" y="0"/>
+                      <a:ext cx="5943600" cy="2997835"/>
                     </a:xfrm>
                     <a:prstGeom prst="rect">
                       <a:avLst/>

</xml_diff>